<commit_message>
put into a function <3
</commit_message>
<xml_diff>
--- a/scrape/exceptions.docx
+++ b/scrape/exceptions.docx
@@ -21,7 +21,83 @@
           <w:szCs w:val="28"/>
           <w:lang w:val="en-US"/>
         </w:rPr>
-        <w:t>Course (CS 461) is an alternative, no “</w:t>
+        <w:t>Course (CS 461) is an alternative</w:t>
+      </w:r>
+      <w:r>
+        <w:rPr>
+          <w:sz w:val="28"/>
+          <w:szCs w:val="28"/>
+          <w:lang w:val="en-US"/>
+        </w:rPr>
+        <w:t xml:space="preserve"> class</w:t>
+      </w:r>
+      <w:proofErr w:type="gramStart"/>
+      <w:r>
+        <w:rPr>
+          <w:sz w:val="28"/>
+          <w:szCs w:val="28"/>
+          <w:highlight w:val="darkCyan"/>
+          <w:lang w:val="en-US"/>
+        </w:rPr>
+        <w:t>=“</w:t>
+      </w:r>
+      <w:proofErr w:type="spellStart"/>
+      <w:proofErr w:type="gramEnd"/>
+      <w:r>
+        <w:rPr>
+          <w:sz w:val="28"/>
+          <w:szCs w:val="28"/>
+          <w:highlight w:val="darkCyan"/>
+          <w:lang w:val="en-US"/>
+        </w:rPr>
+        <w:t>codecol</w:t>
+      </w:r>
+      <w:proofErr w:type="spellEnd"/>
+      <w:r>
+        <w:rPr>
+          <w:sz w:val="28"/>
+          <w:szCs w:val="28"/>
+          <w:highlight w:val="darkCyan"/>
+          <w:lang w:val="en-US"/>
+        </w:rPr>
+        <w:t xml:space="preserve"> </w:t>
+      </w:r>
+      <w:proofErr w:type="spellStart"/>
+      <w:r>
+        <w:rPr>
+          <w:sz w:val="28"/>
+          <w:szCs w:val="28"/>
+          <w:highlight w:val="darkCyan"/>
+          <w:lang w:val="en-US"/>
+        </w:rPr>
+        <w:t>orclass</w:t>
+      </w:r>
+      <w:proofErr w:type="spellEnd"/>
+      <w:r>
+        <w:rPr>
+          <w:sz w:val="28"/>
+          <w:szCs w:val="28"/>
+          <w:highlight w:val="darkCyan"/>
+          <w:lang w:val="en-US"/>
+        </w:rPr>
+        <w:t>”</w:t>
+      </w:r>
+      <w:r>
+        <w:rPr>
+          <w:sz w:val="28"/>
+          <w:szCs w:val="28"/>
+          <w:highlight w:val="darkCyan"/>
+          <w:lang w:val="en-US"/>
+        </w:rPr>
+        <w:t>,</w:t>
+      </w:r>
+      <w:r>
+        <w:rPr>
+          <w:sz w:val="28"/>
+          <w:szCs w:val="28"/>
+          <w:lang w:val="en-US"/>
+        </w:rPr>
+        <w:t xml:space="preserve"> no “</w:t>
       </w:r>
       <w:proofErr w:type="spellStart"/>
       <w:r>
@@ -51,12 +127,135 @@
       </w:pPr>
     </w:p>
     <w:p>
-      <w:r>
-        <w:rPr>
-          <w:sz w:val="28"/>
-          <w:szCs w:val="28"/>
-        </w:rPr>
-        <w:t>&lt;tr class="even"&gt;&lt;td class="codecol"&gt;&lt;a class="bubblelink code" href="/search/?P=INFO%20210" onclick="return showCourse(this, 'INFO 210');" title="INFO 210"&gt;INFO 210&lt;/a&gt;&lt;/td&gt;&lt;td&gt;Database Management Systems&lt;/td&gt;&lt;td class="hourscol"&gt;3.0&lt;/td&gt;&lt;/tr&gt; &lt;tr class="orclass even"&gt;&lt;td class="codecol orclass"&gt;or &lt;a class="bubblelink code" href="/search/?P=CS%20461" onclick="return showCourse(this, 'CS 461');" title="CS 461"&gt;CS 461&lt;/a&gt;&lt;/td&gt;&lt;td colspan="2"&gt; Database Systems&lt;/td&gt;&lt;/tr&gt;</w:t>
+      <w:pPr>
+        <w:rPr>
+          <w:sz w:val="28"/>
+          <w:szCs w:val="28"/>
+        </w:rPr>
+      </w:pPr>
+      <w:r>
+        <w:rPr>
+          <w:sz w:val="28"/>
+          <w:szCs w:val="28"/>
+        </w:rPr>
+        <w:t>&lt;tr class="even"&gt;&lt;td class="codecol"&gt;&lt;a class="bubblelink code" href="/search/?P=INFO%20210" onclick="return showCourse(this, 'INFO 210');" title="INFO 210"&gt;INFO 210&lt;/a&gt;&lt;/td&gt;&lt;td&gt;Database Management Systems&lt;/td&gt;&lt;td class="hourscol"&gt;3.0&lt;/td&gt;&lt;/tr&gt; &lt;tr class="orclass even"&gt;&lt;td class</w:t>
+      </w:r>
+      <w:r>
+        <w:rPr>
+          <w:sz w:val="28"/>
+          <w:szCs w:val="28"/>
+          <w:highlight w:val="darkCyan"/>
+        </w:rPr>
+        <w:t>="codecol orclass"&gt;</w:t>
+      </w:r>
+      <w:r>
+        <w:rPr>
+          <w:sz w:val="28"/>
+          <w:szCs w:val="28"/>
+        </w:rPr>
+        <w:t>or &lt;a class="bubblelink code" href="/search/?P=CS%20461" onclick="return showCourse(this, 'CS 461');" title="CS 461"&gt;CS 461&lt;/a&gt;&lt;/td&gt;&lt;td colspan="2"&gt; Database Systems&lt;/td&gt;&lt;/tr&gt;</w:t>
+      </w:r>
+    </w:p>
+    <w:p>
+      <w:pPr>
+        <w:rPr>
+          <w:sz w:val="28"/>
+          <w:szCs w:val="28"/>
+        </w:rPr>
+      </w:pPr>
+    </w:p>
+    <w:p>
+      <w:pPr>
+        <w:pStyle w:val="ListParagraph"/>
+        <w:numPr>
+          <w:ilvl w:val="0"/>
+          <w:numId w:val="1"/>
+        </w:numPr>
+        <w:rPr>
+          <w:lang w:val="en-US"/>
+        </w:rPr>
+      </w:pPr>
+      <w:r>
+        <w:rPr>
+          <w:sz w:val="28"/>
+          <w:szCs w:val="28"/>
+          <w:lang w:val="en-US"/>
+        </w:rPr>
+        <w:t>Electives</w:t>
+      </w:r>
+    </w:p>
+    <w:p>
+      <w:pPr>
+        <w:rPr>
+          <w:sz w:val="28"/>
+          <w:szCs w:val="28"/>
+        </w:rPr>
+      </w:pPr>
+      <w:r>
+        <w:rPr>
+          <w:sz w:val="28"/>
+          <w:szCs w:val="28"/>
+        </w:rPr>
+        <w:t>&lt;tr class="even"&gt;&lt;td class="codecol"&gt;&lt;div style="margin-left: 20px;"&gt;&lt;a class="bubblelink code" href="/search/?P=CS%20375" onclick="return showCourse(this, 'CS 375');" title="CS 375"&gt;CS 375&lt;/a&gt;&lt;/div&gt;&lt;/td&gt;&lt;td&gt;Web and Mobile App Development&lt;/td&gt;&lt;td class="hourscol"&gt;&lt;/td&gt;&lt;/tr&gt;</w:t>
+      </w:r>
+    </w:p>
+    <w:p>
+      <w:pPr>
+        <w:rPr>
+          <w:sz w:val="28"/>
+          <w:szCs w:val="28"/>
+        </w:rPr>
+      </w:pPr>
+    </w:p>
+    <w:p>
+      <w:pPr>
+        <w:pStyle w:val="ListParagraph"/>
+        <w:numPr>
+          <w:ilvl w:val="0"/>
+          <w:numId w:val="1"/>
+        </w:numPr>
+        <w:rPr>
+          <w:sz w:val="28"/>
+          <w:szCs w:val="28"/>
+          <w:lang w:val="en-US"/>
+        </w:rPr>
+      </w:pPr>
+      <w:r>
+        <w:rPr>
+          <w:sz w:val="28"/>
+          <w:szCs w:val="28"/>
+          <w:lang w:val="en-US"/>
+        </w:rPr>
+        <w:t>Math bs split by indents??</w:t>
+      </w:r>
+    </w:p>
+    <w:p>
+      <w:pPr>
+        <w:rPr>
+          <w:lang w:val="en-US"/>
+        </w:rPr>
+      </w:pPr>
+      <w:r>
+        <w:rPr>
+          <w:sz w:val="28"/>
+          <w:szCs w:val="28"/>
+        </w:rPr>
+        <w:t>&lt;a class="bubblelink code" href="/search/?P=MATH%20101" onclick="return showCourse(this, 'MATH 101');" title="MATH 101"&gt;MATH 101&lt;/a&gt;&lt;br/&gt;&lt;span class="blockindent" style="margin-left:20px;"&gt;&amp;amp; &lt;a class="bubblelink code" href="/search/?P=MATH%20102" onclick="return showCourse(this, 'MATH 102');" title="MATH 102"&gt;MATH 102&lt;/a&gt;&lt;/span&gt;&lt;br/&gt;&lt;span class="blockindent" style="margin-left:20px;"&gt;&amp;amp; &lt;a class="bubblelink code" href="/search/?P=MATH%20180" onclick="return showCourse(this, 'MATH 180');" title="MATH 180"&gt;MATH 180&lt;/a&gt;&lt;/span&gt;&lt;/div&gt;&lt;/td</w:t>
+      </w:r>
+      <w:r>
+        <w:rPr>
+          <w:sz w:val="28"/>
+          <w:szCs w:val="28"/>
+          <w:highlight w:val="darkCyan"/>
+        </w:rPr>
+        <w:t>&gt;&lt;td&gt;Introduction to Analysis I&lt;br/&gt;&lt;span class="blockindent" style="margin-left:20px;"&gt;and Introduction to Analysis II&lt;/span&gt;&lt;br/&gt;&lt;span class="blockindent" style="margin-left:20px;"&gt;and Discrete Computational Structures&lt;/span&gt;&lt;/td&gt;&lt;td class="hourscol"&gt;&lt;/td&gt;&lt;/tr&gt;</w:t>
+      </w:r>
+      <w:r>
+        <w:rPr>
+          <w:sz w:val="28"/>
+          <w:szCs w:val="28"/>
+        </w:rPr>
+        <w:t xml:space="preserve"> </w:t>
       </w:r>
     </w:p>
     <w:sectPr>

</xml_diff>